<commit_message>
CS2_Task2_Aktivitätsdiagramm PIP (ganzes Gerät)
</commit_message>
<xml_diff>
--- a/doc/CS1/CS1_Task3_Fragen.docx
+++ b/doc/CS1/CS1_Task3_Fragen.docx
@@ -1,6 +1,6 @@
 
 <file path=word/document.xml><?xml version="1.0" encoding="utf-8"?>
-<w:document xmlns:wpc="http://schemas.microsoft.com/office/word/2010/wordprocessingCanvas" xmlns:cx="http://schemas.microsoft.com/office/drawing/2014/chartex" xmlns:cx1="http://schemas.microsoft.com/office/drawing/2015/9/8/chartex" xmlns:cx2="http://schemas.microsoft.com/office/drawing/2015/10/21/chartex" xmlns:mc="http://schemas.openxmlformats.org/markup-compatibility/2006" xmlns:o="urn:schemas-microsoft-com:office:office" xmlns:r="http://schemas.openxmlformats.org/officeDocument/2006/relationships" xmlns:m="http://schemas.openxmlformats.org/officeDocument/2006/math" xmlns:v="urn:schemas-microsoft-com:vml" xmlns:wp14="http://schemas.microsoft.com/office/word/2010/wordprocessingDrawing" xmlns:wp="http://schemas.openxmlformats.org/drawingml/2006/wordprocessingDrawing" xmlns:w10="urn:schemas-microsoft-com:office:word" xmlns:w="http://schemas.openxmlformats.org/wordprocessingml/2006/main" xmlns:w14="http://schemas.microsoft.com/office/word/2010/wordml" xmlns:w15="http://schemas.microsoft.com/office/word/2012/wordml" xmlns:w16se="http://schemas.microsoft.com/office/word/2015/wordml/symex" xmlns:wpg="http://schemas.microsoft.com/office/word/2010/wordprocessingGroup" xmlns:wpi="http://schemas.microsoft.com/office/word/2010/wordprocessingInk" xmlns:wne="http://schemas.microsoft.com/office/word/2006/wordml" xmlns:wps="http://schemas.microsoft.com/office/word/2010/wordprocessingShape" mc:Ignorable="w14 w15 w16se wp14">
+<w:document xmlns:wpc="http://schemas.microsoft.com/office/word/2010/wordprocessingCanvas" xmlns:cx="http://schemas.microsoft.com/office/drawing/2014/chartex" xmlns:mc="http://schemas.openxmlformats.org/markup-compatibility/2006" xmlns:o="urn:schemas-microsoft-com:office:office" xmlns:r="http://schemas.openxmlformats.org/officeDocument/2006/relationships" xmlns:m="http://schemas.openxmlformats.org/officeDocument/2006/math" xmlns:v="urn:schemas-microsoft-com:vml" xmlns:wp14="http://schemas.microsoft.com/office/word/2010/wordprocessingDrawing" xmlns:wp="http://schemas.openxmlformats.org/drawingml/2006/wordprocessingDrawing" xmlns:w10="urn:schemas-microsoft-com:office:word" xmlns:w="http://schemas.openxmlformats.org/wordprocessingml/2006/main" xmlns:w14="http://schemas.microsoft.com/office/word/2010/wordml" xmlns:w15="http://schemas.microsoft.com/office/word/2012/wordml" xmlns:w16se="http://schemas.microsoft.com/office/word/2015/wordml/symex" xmlns:wpg="http://schemas.microsoft.com/office/word/2010/wordprocessingGroup" xmlns:wpi="http://schemas.microsoft.com/office/word/2010/wordprocessingInk" xmlns:wne="http://schemas.microsoft.com/office/word/2006/wordml" xmlns:wps="http://schemas.microsoft.com/office/word/2010/wordprocessingShape" mc:Ignorable="w14 w15 w16se wp14">
   <w:body>
     <w:p>
       <w:pPr>
@@ -72,11 +72,13 @@
         </w:numPr>
         <w:rPr>
           <w:rFonts w:asciiTheme="majorHAnsi" w:hAnsiTheme="majorHAnsi" w:cstheme="majorHAnsi"/>
-        </w:rPr>
-      </w:pPr>
-      <w:r>
-        <w:rPr>
-          <w:rFonts w:asciiTheme="majorHAnsi" w:hAnsiTheme="majorHAnsi" w:cstheme="majorHAnsi"/>
+          <w:b/>
+        </w:rPr>
+      </w:pPr>
+      <w:r>
+        <w:rPr>
+          <w:rFonts w:asciiTheme="majorHAnsi" w:hAnsiTheme="majorHAnsi" w:cstheme="majorHAnsi"/>
+          <w:b/>
         </w:rPr>
         <w:t>Welche Informationen benötigen Sie als Arzt in der Psychiatrie als erstes zu einem Patienten?</w:t>
       </w:r>
@@ -126,11 +128,13 @@
         </w:numPr>
         <w:rPr>
           <w:rFonts w:asciiTheme="majorHAnsi" w:hAnsiTheme="majorHAnsi" w:cstheme="majorHAnsi"/>
-        </w:rPr>
-      </w:pPr>
-      <w:r>
-        <w:rPr>
-          <w:rFonts w:asciiTheme="majorHAnsi" w:hAnsiTheme="majorHAnsi" w:cstheme="majorHAnsi"/>
+          <w:b/>
+        </w:rPr>
+      </w:pPr>
+      <w:r>
+        <w:rPr>
+          <w:rFonts w:asciiTheme="majorHAnsi" w:hAnsiTheme="majorHAnsi" w:cstheme="majorHAnsi"/>
+          <w:b/>
         </w:rPr>
         <w:t>Welche Informationen brauchen Sie am häufigsten?</w:t>
       </w:r>
@@ -276,11 +280,13 @@
         </w:numPr>
         <w:rPr>
           <w:rFonts w:asciiTheme="majorHAnsi" w:hAnsiTheme="majorHAnsi" w:cstheme="majorHAnsi"/>
-        </w:rPr>
-      </w:pPr>
-      <w:r>
-        <w:rPr>
-          <w:rFonts w:asciiTheme="majorHAnsi" w:hAnsiTheme="majorHAnsi" w:cstheme="majorHAnsi"/>
+          <w:b/>
+        </w:rPr>
+      </w:pPr>
+      <w:r>
+        <w:rPr>
+          <w:rFonts w:asciiTheme="majorHAnsi" w:hAnsiTheme="majorHAnsi" w:cstheme="majorHAnsi"/>
+          <w:b/>
         </w:rPr>
         <w:t>Was wird alles dokumentiert?</w:t>
       </w:r>
@@ -300,13 +306,7 @@
         <w:rPr>
           <w:rFonts w:asciiTheme="majorHAnsi" w:hAnsiTheme="majorHAnsi" w:cstheme="majorHAnsi"/>
         </w:rPr>
-        <w:t>Ist Ihnen das dokumentieren</w:t>
-      </w:r>
-      <w:r>
-        <w:rPr>
-          <w:rFonts w:asciiTheme="majorHAnsi" w:hAnsiTheme="majorHAnsi" w:cstheme="majorHAnsi"/>
-        </w:rPr>
-        <w:t xml:space="preserve"> </w:t>
+        <w:t xml:space="preserve">Ist Ihnen das dokumentieren </w:t>
       </w:r>
       <w:r>
         <w:rPr>
@@ -414,73 +414,27 @@
         <w:rPr>
           <w:rFonts w:asciiTheme="majorHAnsi" w:hAnsiTheme="majorHAnsi" w:cstheme="majorHAnsi"/>
         </w:rPr>
-        <w:t xml:space="preserve">Wie gehen Sie in </w:t>
-      </w:r>
-      <w:r>
-        <w:rPr>
-          <w:rFonts w:asciiTheme="majorHAnsi" w:hAnsiTheme="majorHAnsi" w:cstheme="majorHAnsi"/>
-        </w:rPr>
-        <w:t>diesen Situationen</w:t>
-      </w:r>
-      <w:r>
-        <w:rPr>
-          <w:rFonts w:asciiTheme="majorHAnsi" w:hAnsiTheme="majorHAnsi" w:cstheme="majorHAnsi"/>
-        </w:rPr>
-        <w:t xml:space="preserve"> vor? </w:t>
-      </w:r>
-    </w:p>
-    <w:p>
-      <w:pPr>
-        <w:pStyle w:val="Listenabsatz"/>
-        <w:numPr>
-          <w:ilvl w:val="0"/>
-          <w:numId w:val="1"/>
-        </w:numPr>
-        <w:rPr>
-          <w:rFonts w:asciiTheme="majorHAnsi" w:hAnsiTheme="majorHAnsi" w:cstheme="majorHAnsi"/>
-        </w:rPr>
-      </w:pPr>
-      <w:r>
-        <w:rPr>
-          <w:rFonts w:asciiTheme="majorHAnsi" w:hAnsiTheme="majorHAnsi" w:cstheme="majorHAnsi"/>
-        </w:rPr>
-        <w:t xml:space="preserve">Wie ist </w:t>
-      </w:r>
-      <w:r>
-        <w:rPr>
-          <w:rFonts w:asciiTheme="majorHAnsi" w:hAnsiTheme="majorHAnsi" w:cstheme="majorHAnsi"/>
-        </w:rPr>
-        <w:t>Ihr</w:t>
-      </w:r>
-      <w:r>
-        <w:rPr>
-          <w:rFonts w:asciiTheme="majorHAnsi" w:hAnsiTheme="majorHAnsi" w:cstheme="majorHAnsi"/>
-        </w:rPr>
-        <w:t xml:space="preserve"> Ablauf bei einer </w:t>
-      </w:r>
-      <w:r>
-        <w:rPr>
-          <w:rFonts w:asciiTheme="majorHAnsi" w:hAnsiTheme="majorHAnsi" w:cstheme="majorHAnsi"/>
-        </w:rPr>
-        <w:t>Behandlung des</w:t>
-      </w:r>
-      <w:r>
-        <w:rPr>
-          <w:rFonts w:asciiTheme="majorHAnsi" w:hAnsiTheme="majorHAnsi" w:cstheme="majorHAnsi"/>
-        </w:rPr>
-        <w:t xml:space="preserve"> Patient</w:t>
-      </w:r>
-      <w:r>
-        <w:rPr>
-          <w:rFonts w:asciiTheme="majorHAnsi" w:hAnsiTheme="majorHAnsi" w:cstheme="majorHAnsi"/>
-        </w:rPr>
-        <w:t>en</w:t>
-      </w:r>
-      <w:r>
-        <w:rPr>
-          <w:rFonts w:asciiTheme="majorHAnsi" w:hAnsiTheme="majorHAnsi" w:cstheme="majorHAnsi"/>
-        </w:rPr>
-        <w:t>?</w:t>
+        <w:t xml:space="preserve">Wie gehen Sie in diesen Situationen vor? </w:t>
+      </w:r>
+    </w:p>
+    <w:p>
+      <w:pPr>
+        <w:pStyle w:val="Listenabsatz"/>
+        <w:numPr>
+          <w:ilvl w:val="0"/>
+          <w:numId w:val="1"/>
+        </w:numPr>
+        <w:rPr>
+          <w:rFonts w:asciiTheme="majorHAnsi" w:hAnsiTheme="majorHAnsi" w:cstheme="majorHAnsi"/>
+          <w:b/>
+        </w:rPr>
+      </w:pPr>
+      <w:r>
+        <w:rPr>
+          <w:rFonts w:asciiTheme="majorHAnsi" w:hAnsiTheme="majorHAnsi" w:cstheme="majorHAnsi"/>
+          <w:b/>
+        </w:rPr>
+        <w:t>Wie ist Ihr Ablauf bei einer Behandlung des Patienten?</w:t>
       </w:r>
     </w:p>
     <w:p>
@@ -585,6 +539,46 @@
           <w:rFonts w:asciiTheme="majorHAnsi" w:hAnsiTheme="majorHAnsi" w:cstheme="majorHAnsi"/>
         </w:rPr>
         <w:t>Was muss eine Webapplikation erfüllen, damit Sie diese benutzen würden?</w:t>
+      </w:r>
+    </w:p>
+    <w:p>
+      <w:pPr>
+        <w:pStyle w:val="Listenabsatz"/>
+        <w:numPr>
+          <w:ilvl w:val="0"/>
+          <w:numId w:val="1"/>
+        </w:numPr>
+        <w:rPr>
+          <w:rFonts w:asciiTheme="majorHAnsi" w:hAnsiTheme="majorHAnsi" w:cstheme="majorHAnsi"/>
+          <w:b/>
+        </w:rPr>
+      </w:pPr>
+      <w:r>
+        <w:rPr>
+          <w:rFonts w:asciiTheme="majorHAnsi" w:hAnsiTheme="majorHAnsi" w:cstheme="majorHAnsi"/>
+          <w:b/>
+        </w:rPr>
+        <w:t>Welche Personen sind noch in der Betreuung und Behandlung des Patienten einbezogen?</w:t>
+      </w:r>
+    </w:p>
+    <w:p>
+      <w:pPr>
+        <w:pStyle w:val="Listenabsatz"/>
+        <w:numPr>
+          <w:ilvl w:val="0"/>
+          <w:numId w:val="1"/>
+        </w:numPr>
+        <w:rPr>
+          <w:rFonts w:asciiTheme="majorHAnsi" w:hAnsiTheme="majorHAnsi" w:cstheme="majorHAnsi"/>
+          <w:b/>
+        </w:rPr>
+      </w:pPr>
+      <w:r>
+        <w:rPr>
+          <w:rFonts w:asciiTheme="majorHAnsi" w:hAnsiTheme="majorHAnsi" w:cstheme="majorHAnsi"/>
+          <w:b/>
+        </w:rPr>
+        <w:t>Wie dokumentieren Sie die Methadonabgabe (sonstige Ersatzstoffe)?</w:t>
       </w:r>
     </w:p>
     <w:sectPr>
@@ -598,7 +592,7 @@
 </file>
 
 <file path=word/numbering.xml><?xml version="1.0" encoding="utf-8"?>
-<w:numbering xmlns:wpc="http://schemas.microsoft.com/office/word/2010/wordprocessingCanvas" xmlns:cx="http://schemas.microsoft.com/office/drawing/2014/chartex" xmlns:cx1="http://schemas.microsoft.com/office/drawing/2015/9/8/chartex" xmlns:cx2="http://schemas.microsoft.com/office/drawing/2015/10/21/chartex" xmlns:mc="http://schemas.openxmlformats.org/markup-compatibility/2006" xmlns:o="urn:schemas-microsoft-com:office:office" xmlns:r="http://schemas.openxmlformats.org/officeDocument/2006/relationships" xmlns:m="http://schemas.openxmlformats.org/officeDocument/2006/math" xmlns:v="urn:schemas-microsoft-com:vml" xmlns:wp14="http://schemas.microsoft.com/office/word/2010/wordprocessingDrawing" xmlns:wp="http://schemas.openxmlformats.org/drawingml/2006/wordprocessingDrawing" xmlns:w10="urn:schemas-microsoft-com:office:word" xmlns:w="http://schemas.openxmlformats.org/wordprocessingml/2006/main" xmlns:w14="http://schemas.microsoft.com/office/word/2010/wordml" xmlns:w15="http://schemas.microsoft.com/office/word/2012/wordml" xmlns:w16se="http://schemas.microsoft.com/office/word/2015/wordml/symex" xmlns:wpg="http://schemas.microsoft.com/office/word/2010/wordprocessingGroup" xmlns:wpi="http://schemas.microsoft.com/office/word/2010/wordprocessingInk" xmlns:wne="http://schemas.microsoft.com/office/word/2006/wordml" xmlns:wps="http://schemas.microsoft.com/office/word/2010/wordprocessingShape" mc:Ignorable="w14 w15 w16se wp14">
+<w:numbering xmlns:wpc="http://schemas.microsoft.com/office/word/2010/wordprocessingCanvas" xmlns:cx="http://schemas.microsoft.com/office/drawing/2014/chartex" xmlns:mc="http://schemas.openxmlformats.org/markup-compatibility/2006" xmlns:o="urn:schemas-microsoft-com:office:office" xmlns:r="http://schemas.openxmlformats.org/officeDocument/2006/relationships" xmlns:m="http://schemas.openxmlformats.org/officeDocument/2006/math" xmlns:v="urn:schemas-microsoft-com:vml" xmlns:wp14="http://schemas.microsoft.com/office/word/2010/wordprocessingDrawing" xmlns:wp="http://schemas.openxmlformats.org/drawingml/2006/wordprocessingDrawing" xmlns:w10="urn:schemas-microsoft-com:office:word" xmlns:w="http://schemas.openxmlformats.org/wordprocessingml/2006/main" xmlns:w14="http://schemas.microsoft.com/office/word/2010/wordml" xmlns:w15="http://schemas.microsoft.com/office/word/2012/wordml" xmlns:w16se="http://schemas.microsoft.com/office/word/2015/wordml/symex" xmlns:wpg="http://schemas.microsoft.com/office/word/2010/wordprocessingGroup" xmlns:wpi="http://schemas.microsoft.com/office/word/2010/wordprocessingInk" xmlns:wne="http://schemas.microsoft.com/office/word/2006/wordml" xmlns:wps="http://schemas.microsoft.com/office/word/2010/wordprocessingShape" mc:Ignorable="w14 w15 w16se wp14">
   <w:abstractNum w:abstractNumId="0" w15:restartNumberingAfterBreak="0">
     <w:nsid w:val="0D830AB0"/>
     <w:multiLevelType w:val="hybridMultilevel"/>
@@ -827,7 +821,7 @@
       </w:pPr>
     </w:pPrDefault>
   </w:docDefaults>
-  <w:latentStyles w:defLockedState="0" w:defUIPriority="99" w:defSemiHidden="0" w:defUnhideWhenUsed="0" w:defQFormat="0" w:count="373">
+  <w:latentStyles w:defLockedState="0" w:defUIPriority="99" w:defSemiHidden="0" w:defUnhideWhenUsed="0" w:defQFormat="0" w:count="371">
     <w:lsdException w:name="Normal" w:uiPriority="0" w:qFormat="1"/>
     <w:lsdException w:name="heading 1" w:uiPriority="9" w:qFormat="1"/>
     <w:lsdException w:name="heading 2" w:semiHidden="1" w:uiPriority="9" w:unhideWhenUsed="1" w:qFormat="1"/>

</xml_diff>